<commit_message>
Submit the report for Specialized Subject 4 (Advanced Mobile Development)
</commit_message>
<xml_diff>
--- a/ChuyenDe04/STT13_21123741_TranVanLuc_BaiNopChuyenDeOnCuoiKy/Document/Hướng dẫn code ôn cuối kỳ.docx
+++ b/ChuyenDe04/STT13_21123741_TranVanLuc_BaiNopChuyenDeOnCuoiKy/Document/Hướng dẫn code ôn cuối kỳ.docx
@@ -216,7 +216,8 @@
       </w:pPr>
       <w:r>
         <w:rPr>
-          <w:lang w:val="en-US"/>
+          <w:noProof/>
+          <w:lang w:eastAsia="vi-VN"/>
         </w:rPr>
         <w:drawing>
           <wp:inline distT="0" distB="0" distL="0" distR="0" wp14:anchorId="14A78747" wp14:editId="0C085C34">
@@ -7142,7 +7143,8 @@
       </w:pPr>
       <w:r>
         <w:rPr>
-          <w:lang w:val="en-US"/>
+          <w:noProof/>
+          <w:lang w:eastAsia="vi-VN"/>
         </w:rPr>
         <w:drawing>
           <wp:inline distT="0" distB="0" distL="0" distR="0" wp14:anchorId="652AEE86" wp14:editId="3C250464">
@@ -7193,16 +7195,23 @@
         </w:rPr>
         <w:t>Tạo link ảnh</w:t>
       </w:r>
-    </w:p>
-    <w:p>
-      <w:pPr>
+      <w:r>
         <w:rPr>
           <w:lang w:val="en-US"/>
         </w:rPr>
-      </w:pPr>
-      <w:r>
+        <w:t>.</w:t>
+      </w:r>
+    </w:p>
+    <w:p>
+      <w:pPr>
         <w:rPr>
           <w:lang w:val="en-US"/>
+        </w:rPr>
+      </w:pPr>
+      <w:r>
+        <w:rPr>
+          <w:noProof/>
+          <w:lang w:eastAsia="vi-VN"/>
         </w:rPr>
         <w:lastRenderedPageBreak/>
         <w:drawing>
@@ -7263,7 +7272,8 @@
       </w:pPr>
       <w:r>
         <w:rPr>
-          <w:lang w:val="en-US"/>
+          <w:noProof/>
+          <w:lang w:eastAsia="vi-VN"/>
         </w:rPr>
         <w:drawing>
           <wp:inline distT="0" distB="0" distL="0" distR="0" wp14:anchorId="6FAD0190" wp14:editId="3CCE9BDA">
@@ -7310,7 +7320,8 @@
       </w:pPr>
       <w:r>
         <w:rPr>
-          <w:lang w:val="en-US"/>
+          <w:noProof/>
+          <w:lang w:eastAsia="vi-VN"/>
         </w:rPr>
         <w:lastRenderedPageBreak/>
         <w:drawing>
@@ -22612,7 +22623,6 @@
       <w:rFonts w:ascii="Times New Roman" w:eastAsia="Times New Roman" w:hAnsi="Times New Roman" w:cs="Times New Roman"/>
       <w:sz w:val="24"/>
       <w:szCs w:val="24"/>
-      <w:lang/>
     </w:rPr>
   </w:style>
 </w:styles>

</xml_diff>